<commit_message>
Add github link cuz why not
</commit_message>
<xml_diff>
--- a/report/Andrew Wong - 11PSY2 - The Influence of Repetition on Attention to Detail.docx
+++ b/report/Andrew Wong - 11PSY2 - The Influence of Repetition on Attention to Detail.docx
@@ -211,6 +211,7 @@
           <w:sz w:val="32"/>
           <w:szCs w:val="32"/>
         </w:rPr>
+        <w:lastRenderedPageBreak/>
         <w:t>Method</w:t>
       </w:r>
     </w:p>
@@ -259,12 +260,57 @@
       </w:r>
       <w:r>
         <w:rPr>
+          <w:b/>
           <w:sz w:val="24"/>
         </w:rPr>
         <w:br/>
       </w:r>
       <w:r>
         <w:rPr>
+          <w:i/>
+          <w:sz w:val="16"/>
+        </w:rPr>
+        <w:t>[</w:t>
+      </w:r>
+      <w:r>
+        <w:rPr>
+          <w:i/>
+          <w:sz w:val="16"/>
+        </w:rPr>
+        <w:t xml:space="preserve"> </w:t>
+      </w:r>
+      <w:hyperlink r:id="rId8" w:history="1">
+        <w:r>
+          <w:rPr>
+            <w:rStyle w:val="Hyperlink"/>
+            <w:i/>
+            <w:sz w:val="16"/>
+          </w:rPr>
+          <w:t>https://github.com/bearbear12345/school_psy_researchproject/server</w:t>
+        </w:r>
+      </w:hyperlink>
+      <w:r>
+        <w:rPr>
+          <w:i/>
+          <w:sz w:val="16"/>
+        </w:rPr>
+        <w:t xml:space="preserve"> </w:t>
+      </w:r>
+      <w:r>
+        <w:rPr>
+          <w:i/>
+          <w:sz w:val="16"/>
+        </w:rPr>
+        <w:t>]</w:t>
+      </w:r>
+      <w:r>
+        <w:rPr>
+          <w:sz w:val="24"/>
+        </w:rPr>
+        <w:br/>
+      </w:r>
+      <w:r>
+        <w:rPr>
           <w:sz w:val="24"/>
         </w:rPr>
         <w:t xml:space="preserve">A custom puzzle </w:t>
@@ -279,7 +325,15 @@
         <w:rPr>
           <w:sz w:val="24"/>
         </w:rPr>
-        <w:t xml:space="preserve">was created for this research. </w:t>
+        <w:t>was created</w:t>
+      </w:r>
+      <w:bookmarkStart w:id="0" w:name="_GoBack"/>
+      <w:bookmarkEnd w:id="0"/>
+      <w:r>
+        <w:rPr>
+          <w:sz w:val="24"/>
+        </w:rPr>
+        <w:t xml:space="preserve"> for this research. </w:t>
       </w:r>
       <w:r>
         <w:rPr>
@@ -328,6 +382,12 @@
           <w:sz w:val="24"/>
         </w:rPr>
         <w:t xml:space="preserve"> any effects of repetition.</w:t>
+      </w:r>
+      <w:r>
+        <w:rPr>
+          <w:sz w:val="24"/>
+        </w:rPr>
+        <w:br/>
       </w:r>
       <w:r>
         <w:rPr>
@@ -561,6 +621,7 @@
           <w:sz w:val="32"/>
           <w:szCs w:val="32"/>
         </w:rPr>
+        <w:lastRenderedPageBreak/>
         <w:t xml:space="preserve">Data &amp; </w:t>
       </w:r>
       <w:r>
@@ -606,7 +667,7 @@
                     <pic:cNvPicPr/>
                   </pic:nvPicPr>
                   <pic:blipFill>
-                    <a:blip r:embed="rId8">
+                    <a:blip r:embed="rId9">
                       <a:extLst>
                         <a:ext uri="{28A0092B-C50C-407E-A947-70E740481C1C}">
                           <a14:useLocalDpi xmlns:a14="http://schemas.microsoft.com/office/drawing/2010/main" val="0"/>
@@ -984,7 +1045,7 @@
             <wp:cNvGraphicFramePr/>
             <a:graphic xmlns:a="http://schemas.openxmlformats.org/drawingml/2006/main">
               <a:graphicData uri="http://schemas.openxmlformats.org/drawingml/2006/chart">
-                <c:chart xmlns:c="http://schemas.openxmlformats.org/drawingml/2006/chart" xmlns:r="http://schemas.openxmlformats.org/officeDocument/2006/relationships" r:id="rId9"/>
+                <c:chart xmlns:c="http://schemas.openxmlformats.org/drawingml/2006/chart" xmlns:r="http://schemas.openxmlformats.org/officeDocument/2006/relationships" r:id="rId10"/>
               </a:graphicData>
             </a:graphic>
           </wp:inline>
@@ -1023,6 +1084,7 @@
           <w:sz w:val="32"/>
           <w:szCs w:val="32"/>
         </w:rPr>
+        <w:lastRenderedPageBreak/>
         <w:t>Discussion</w:t>
       </w:r>
     </w:p>
@@ -1161,7 +1223,6 @@
           <w:sz w:val="24"/>
         </w:rPr>
       </w:pPr>
-      <w:bookmarkStart w:id="0" w:name="_GoBack"/>
       <w:r>
         <w:rPr>
           <w:b/>
@@ -1226,7 +1287,6 @@
         <w:t>tention to detail.</w:t>
       </w:r>
     </w:p>
-    <w:bookmarkEnd w:id="0"/>
     <w:p>
       <w:pPr>
         <w:pStyle w:val="Heading2"/>
@@ -1653,7 +1713,7 @@
                     <pic:cNvPicPr/>
                   </pic:nvPicPr>
                   <pic:blipFill>
-                    <a:blip r:embed="rId10" cstate="print">
+                    <a:blip r:embed="rId11" cstate="print">
                       <a:extLst>
                         <a:ext uri="{28A0092B-C50C-407E-A947-70E740481C1C}">
                           <a14:useLocalDpi xmlns:a14="http://schemas.microsoft.com/office/drawing/2010/main" val="0"/>
@@ -1703,7 +1763,7 @@
                     <pic:cNvPicPr/>
                   </pic:nvPicPr>
                   <pic:blipFill>
-                    <a:blip r:embed="rId11" cstate="print">
+                    <a:blip r:embed="rId12" cstate="print">
                       <a:extLst>
                         <a:ext uri="{28A0092B-C50C-407E-A947-70E740481C1C}">
                           <a14:useLocalDpi xmlns:a14="http://schemas.microsoft.com/office/drawing/2010/main" val="0"/>
@@ -1763,16 +1823,9 @@
           <w:rFonts w:asciiTheme="majorHAnsi" w:hAnsiTheme="majorHAnsi"/>
           <w:sz w:val="20"/>
         </w:rPr>
-        <w:t xml:space="preserve">S. Adam Smith. </w:t>
-      </w:r>
-      <w:r>
-        <w:rPr>
-          <w:rFonts w:asciiTheme="majorHAnsi" w:hAnsiTheme="majorHAnsi"/>
-          <w:sz w:val="20"/>
-        </w:rPr>
-        <w:t xml:space="preserve">An Exploration of the Negative Effects of Repetition and Testing on Memory. (2016). The University of North Carolina. Available at: </w:t>
-      </w:r>
-      <w:hyperlink r:id="rId12" w:history="1">
+        <w:t xml:space="preserve">S. Adam Smith. An Exploration of the Negative Effects of Repetition and Testing on Memory. (2016). The University of North Carolina. Available at: </w:t>
+      </w:r>
+      <w:hyperlink r:id="rId13" w:history="1">
         <w:r>
           <w:rPr>
             <w:rStyle w:val="Hyperlink"/>
@@ -1812,16 +1865,9 @@
           <w:rFonts w:asciiTheme="majorHAnsi" w:hAnsiTheme="majorHAnsi"/>
           <w:sz w:val="20"/>
         </w:rPr>
-        <w:t xml:space="preserve">, </w:t>
-      </w:r>
-      <w:r>
-        <w:rPr>
-          <w:rFonts w:asciiTheme="majorHAnsi" w:hAnsiTheme="majorHAnsi"/>
-          <w:sz w:val="20"/>
-        </w:rPr>
-        <w:t xml:space="preserve">39(5), p.1403. Available at: </w:t>
-      </w:r>
-      <w:hyperlink r:id="rId13" w:history="1">
+        <w:t xml:space="preserve">, 39(5), p.1403. Available at: </w:t>
+      </w:r>
+      <w:hyperlink r:id="rId14" w:history="1">
         <w:r>
           <w:rPr>
             <w:rStyle w:val="Hyperlink"/>
@@ -1833,7 +1879,7 @@
       </w:hyperlink>
     </w:p>
     <w:sectPr>
-      <w:footerReference w:type="default" r:id="rId14"/>
+      <w:footerReference w:type="default" r:id="rId15"/>
       <w:pgSz w:w="11906" w:h="16838"/>
       <w:pgMar w:top="1440" w:right="1440" w:bottom="1440" w:left="1440" w:header="708" w:footer="708" w:gutter="0"/>
       <w:cols w:space="708"/>
@@ -1906,7 +1952,7 @@
           <w:rPr>
             <w:noProof/>
           </w:rPr>
-          <w:t>5</w:t>
+          <w:t>2</w:t>
         </w:r>
         <w:r>
           <w:rPr>
@@ -4442,7 +4488,7 @@
 </file>
 
 <file path=customXml/itemProps1.xml><?xml version="1.0" encoding="utf-8"?>
-<ds:datastoreItem xmlns:ds="http://schemas.openxmlformats.org/officeDocument/2006/customXml" ds:itemID="{49B697E1-4E11-4FA0-B9AB-C659431C8B6C}">
+<ds:datastoreItem xmlns:ds="http://schemas.openxmlformats.org/officeDocument/2006/customXml" ds:itemID="{56D0136B-2624-45DC-AA34-EF48CA2653DC}">
   <ds:schemaRefs>
     <ds:schemaRef ds:uri="http://schemas.openxmlformats.org/officeDocument/2006/bibliography"/>
   </ds:schemaRefs>

</xml_diff>